<commit_message>
Added information about system design and my contributions so far
</commit_message>
<xml_diff>
--- a/ProjectReport3A.docx
+++ b/ProjectReport3A.docx
@@ -251,7 +251,15 @@
           <w:sz w:val="28"/>
           <w:szCs w:val="28"/>
         </w:rPr>
-        <w:t>2, 2024</w:t>
+        <w:t>3</w:t>
+      </w:r>
+      <w:r>
+        <w:rPr>
+          <w:rFonts w:ascii="Times New Roman" w:hAnsi="Times New Roman" w:cs="Times New Roman"/>
+          <w:sz w:val="28"/>
+          <w:szCs w:val="28"/>
+        </w:rPr>
+        <w:t>, 2024</w:t>
       </w:r>
     </w:p>
     <w:p>
@@ -310,6 +318,360 @@
         </w:rPr>
         <w:tab/>
       </w:r>
+      <w:r>
+        <w:rPr>
+          <w:rFonts w:ascii="Times New Roman" w:hAnsi="Times New Roman" w:cs="Times New Roman"/>
+          <w:sz w:val="28"/>
+          <w:szCs w:val="28"/>
+        </w:rPr>
+        <w:t xml:space="preserve">Our system starts with the main method in the Driver class which </w:t>
+      </w:r>
+      <w:r>
+        <w:rPr>
+          <w:rFonts w:ascii="Times New Roman" w:hAnsi="Times New Roman" w:cs="Times New Roman"/>
+          <w:sz w:val="28"/>
+          <w:szCs w:val="28"/>
+        </w:rPr>
+        <w:t xml:space="preserve">uses the </w:t>
+      </w:r>
+      <w:r>
+        <w:rPr>
+          <w:rFonts w:ascii="Times New Roman" w:hAnsi="Times New Roman" w:cs="Times New Roman"/>
+          <w:sz w:val="28"/>
+          <w:szCs w:val="28"/>
+        </w:rPr>
+        <w:t xml:space="preserve">toBinaryTree method in the </w:t>
+      </w:r>
+      <w:r>
+        <w:rPr>
+          <w:rFonts w:ascii="Times New Roman" w:hAnsi="Times New Roman" w:cs="Times New Roman"/>
+          <w:sz w:val="28"/>
+          <w:szCs w:val="28"/>
+        </w:rPr>
+        <w:t xml:space="preserve">ExpToBT class to convert </w:t>
+      </w:r>
+      <w:r>
+        <w:rPr>
+          <w:rFonts w:ascii="Times New Roman" w:hAnsi="Times New Roman" w:cs="Times New Roman"/>
+          <w:sz w:val="28"/>
+          <w:szCs w:val="28"/>
+        </w:rPr>
+        <w:t xml:space="preserve">a current expression into a binary expression tree. The </w:t>
+      </w:r>
+      <w:r>
+        <w:rPr>
+          <w:rFonts w:ascii="Times New Roman" w:hAnsi="Times New Roman" w:cs="Times New Roman"/>
+          <w:sz w:val="28"/>
+          <w:szCs w:val="28"/>
+        </w:rPr>
+        <w:t xml:space="preserve">toBinaryTree method in the ExpToBT class </w:t>
+      </w:r>
+      <w:r>
+        <w:rPr>
+          <w:rFonts w:ascii="Times New Roman" w:hAnsi="Times New Roman" w:cs="Times New Roman"/>
+          <w:sz w:val="28"/>
+          <w:szCs w:val="28"/>
+        </w:rPr>
+        <w:t xml:space="preserve">uses the build method in the same class to </w:t>
+      </w:r>
+      <w:r>
+        <w:rPr>
+          <w:rFonts w:ascii="Times New Roman" w:hAnsi="Times New Roman" w:cs="Times New Roman"/>
+          <w:sz w:val="28"/>
+          <w:szCs w:val="28"/>
+        </w:rPr>
+        <w:t xml:space="preserve">build </w:t>
+      </w:r>
+      <w:r>
+        <w:rPr>
+          <w:rFonts w:ascii="Times New Roman" w:hAnsi="Times New Roman" w:cs="Times New Roman"/>
+          <w:sz w:val="28"/>
+          <w:szCs w:val="28"/>
+        </w:rPr>
+        <w:t xml:space="preserve">and return </w:t>
+      </w:r>
+      <w:r>
+        <w:rPr>
+          <w:rFonts w:ascii="Times New Roman" w:hAnsi="Times New Roman" w:cs="Times New Roman"/>
+          <w:sz w:val="28"/>
+          <w:szCs w:val="28"/>
+        </w:rPr>
+        <w:t>binary tree nodes</w:t>
+      </w:r>
+      <w:r>
+        <w:rPr>
+          <w:rFonts w:ascii="Times New Roman" w:hAnsi="Times New Roman" w:cs="Times New Roman"/>
+          <w:sz w:val="28"/>
+          <w:szCs w:val="28"/>
+        </w:rPr>
+        <w:t xml:space="preserve">. </w:t>
+      </w:r>
+      <w:r>
+        <w:rPr>
+          <w:rFonts w:ascii="Times New Roman" w:hAnsi="Times New Roman" w:cs="Times New Roman"/>
+          <w:sz w:val="28"/>
+          <w:szCs w:val="28"/>
+        </w:rPr>
+        <w:t>The toBinaryTree method also uses the precedence method in the same class to assign and return the precedence of operators.</w:t>
+      </w:r>
+      <w:r>
+        <w:rPr>
+          <w:rFonts w:ascii="Times New Roman" w:hAnsi="Times New Roman" w:cs="Times New Roman"/>
+          <w:sz w:val="28"/>
+          <w:szCs w:val="28"/>
+        </w:rPr>
+        <w:t xml:space="preserve"> </w:t>
+      </w:r>
+      <w:r>
+        <w:rPr>
+          <w:rFonts w:ascii="Times New Roman" w:hAnsi="Times New Roman" w:cs="Times New Roman"/>
+          <w:sz w:val="28"/>
+          <w:szCs w:val="28"/>
+        </w:rPr>
+        <w:t>*</w:t>
+      </w:r>
+      <w:r>
+        <w:rPr>
+          <w:rFonts w:ascii="Times New Roman" w:hAnsi="Times New Roman" w:cs="Times New Roman"/>
+          <w:sz w:val="28"/>
+          <w:szCs w:val="28"/>
+        </w:rPr>
+        <w:t xml:space="preserve">INCOMPLETE: </w:t>
+      </w:r>
+      <w:r>
+        <w:rPr>
+          <w:rFonts w:ascii="Times New Roman" w:hAnsi="Times New Roman" w:cs="Times New Roman"/>
+          <w:sz w:val="28"/>
+          <w:szCs w:val="28"/>
+        </w:rPr>
+        <w:t xml:space="preserve">talk about </w:t>
+      </w:r>
+      <w:r>
+        <w:rPr>
+          <w:rFonts w:ascii="Times New Roman" w:hAnsi="Times New Roman" w:cs="Times New Roman"/>
+          <w:sz w:val="28"/>
+          <w:szCs w:val="28"/>
+        </w:rPr>
+        <w:t>Evaluator class, expression parser</w:t>
+      </w:r>
+      <w:r>
+        <w:rPr>
+          <w:rFonts w:ascii="Times New Roman" w:hAnsi="Times New Roman" w:cs="Times New Roman"/>
+          <w:sz w:val="28"/>
+          <w:szCs w:val="28"/>
+        </w:rPr>
+        <w:t>*</w:t>
+      </w:r>
+    </w:p>
+    <w:p>
+      <w:pPr>
+        <w:rPr>
+          <w:rFonts w:ascii="Times New Roman" w:hAnsi="Times New Roman" w:cs="Times New Roman"/>
+          <w:sz w:val="28"/>
+          <w:szCs w:val="28"/>
+        </w:rPr>
+      </w:pPr>
+      <w:r>
+        <w:rPr>
+          <w:rFonts w:ascii="Times New Roman" w:hAnsi="Times New Roman" w:cs="Times New Roman"/>
+          <w:sz w:val="28"/>
+          <w:szCs w:val="28"/>
+        </w:rPr>
+        <w:tab/>
+        <w:t>Our system used the stack</w:t>
+      </w:r>
+      <w:r>
+        <w:rPr>
+          <w:rFonts w:ascii="Times New Roman" w:hAnsi="Times New Roman" w:cs="Times New Roman"/>
+          <w:sz w:val="28"/>
+          <w:szCs w:val="28"/>
+        </w:rPr>
+        <w:t>,</w:t>
+      </w:r>
+      <w:r>
+        <w:rPr>
+          <w:rFonts w:ascii="Times New Roman" w:hAnsi="Times New Roman" w:cs="Times New Roman"/>
+          <w:sz w:val="28"/>
+          <w:szCs w:val="28"/>
+        </w:rPr>
+        <w:t xml:space="preserve"> binary tree</w:t>
+      </w:r>
+      <w:r>
+        <w:rPr>
+          <w:rFonts w:ascii="Times New Roman" w:hAnsi="Times New Roman" w:cs="Times New Roman"/>
+          <w:sz w:val="28"/>
+          <w:szCs w:val="28"/>
+        </w:rPr>
+        <w:t>, and array list</w:t>
+      </w:r>
+      <w:r>
+        <w:rPr>
+          <w:rFonts w:ascii="Times New Roman" w:hAnsi="Times New Roman" w:cs="Times New Roman"/>
+          <w:sz w:val="28"/>
+          <w:szCs w:val="28"/>
+        </w:rPr>
+        <w:t xml:space="preserve"> data structures. Stacks were used </w:t>
+      </w:r>
+      <w:r>
+        <w:rPr>
+          <w:rFonts w:ascii="Times New Roman" w:hAnsi="Times New Roman" w:cs="Times New Roman"/>
+          <w:sz w:val="28"/>
+          <w:szCs w:val="28"/>
+        </w:rPr>
+        <w:t xml:space="preserve">in the toBinaryTree and build methods of </w:t>
+      </w:r>
+      <w:r>
+        <w:rPr>
+          <w:rFonts w:ascii="Times New Roman" w:hAnsi="Times New Roman" w:cs="Times New Roman"/>
+          <w:sz w:val="28"/>
+          <w:szCs w:val="28"/>
+        </w:rPr>
+        <w:t>the ExpToBT class</w:t>
+      </w:r>
+      <w:r>
+        <w:rPr>
+          <w:rFonts w:ascii="Times New Roman" w:hAnsi="Times New Roman" w:cs="Times New Roman"/>
+          <w:sz w:val="28"/>
+          <w:szCs w:val="28"/>
+        </w:rPr>
+        <w:t xml:space="preserve"> in order to hold the operators </w:t>
+      </w:r>
+      <w:r>
+        <w:rPr>
+          <w:rFonts w:ascii="Times New Roman" w:hAnsi="Times New Roman" w:cs="Times New Roman"/>
+          <w:sz w:val="28"/>
+          <w:szCs w:val="28"/>
+        </w:rPr>
+        <w:t xml:space="preserve">of the expression as well as the </w:t>
+      </w:r>
+      <w:r>
+        <w:rPr>
+          <w:rFonts w:ascii="Times New Roman" w:hAnsi="Times New Roman" w:cs="Times New Roman"/>
+          <w:sz w:val="28"/>
+          <w:szCs w:val="28"/>
+        </w:rPr>
+        <w:t xml:space="preserve">binary tree nodes </w:t>
+      </w:r>
+      <w:r>
+        <w:rPr>
+          <w:rFonts w:ascii="Times New Roman" w:hAnsi="Times New Roman" w:cs="Times New Roman"/>
+          <w:sz w:val="28"/>
+          <w:szCs w:val="28"/>
+        </w:rPr>
+        <w:t xml:space="preserve">that the expression was being converted to. </w:t>
+      </w:r>
+      <w:r>
+        <w:rPr>
+          <w:rFonts w:ascii="Times New Roman" w:hAnsi="Times New Roman" w:cs="Times New Roman"/>
+          <w:sz w:val="28"/>
+          <w:szCs w:val="28"/>
+        </w:rPr>
+        <w:t xml:space="preserve">Binary tree nodes were </w:t>
+      </w:r>
+      <w:r>
+        <w:rPr>
+          <w:rFonts w:ascii="Times New Roman" w:hAnsi="Times New Roman" w:cs="Times New Roman"/>
+          <w:sz w:val="28"/>
+          <w:szCs w:val="28"/>
+        </w:rPr>
+        <w:t>defined in the BTNode class and were used across the Driver and ExpToBT</w:t>
+      </w:r>
+      <w:r>
+        <w:rPr>
+          <w:rFonts w:ascii="Times New Roman" w:hAnsi="Times New Roman" w:cs="Times New Roman"/>
+          <w:sz w:val="28"/>
+          <w:szCs w:val="28"/>
+        </w:rPr>
+        <w:t xml:space="preserve"> classes. </w:t>
+      </w:r>
+      <w:r>
+        <w:rPr>
+          <w:rFonts w:ascii="Times New Roman" w:hAnsi="Times New Roman" w:cs="Times New Roman"/>
+          <w:sz w:val="28"/>
+          <w:szCs w:val="28"/>
+        </w:rPr>
+        <w:t xml:space="preserve">As previously stated, the </w:t>
+      </w:r>
+      <w:r>
+        <w:rPr>
+          <w:rFonts w:ascii="Times New Roman" w:hAnsi="Times New Roman" w:cs="Times New Roman"/>
+          <w:sz w:val="28"/>
+          <w:szCs w:val="28"/>
+        </w:rPr>
+        <w:t xml:space="preserve">ExpToBT class uses the binary tree data structure to create a binary tree of an </w:t>
+      </w:r>
+      <w:r>
+        <w:rPr>
+          <w:rFonts w:ascii="Times New Roman" w:hAnsi="Times New Roman" w:cs="Times New Roman"/>
+          <w:sz w:val="28"/>
+          <w:szCs w:val="28"/>
+        </w:rPr>
+        <w:t xml:space="preserve">expression, and the Driver class is </w:t>
+      </w:r>
+      <w:r>
+        <w:rPr>
+          <w:rFonts w:ascii="Times New Roman" w:hAnsi="Times New Roman" w:cs="Times New Roman"/>
+          <w:sz w:val="28"/>
+          <w:szCs w:val="28"/>
+        </w:rPr>
+        <w:t xml:space="preserve">only </w:t>
+      </w:r>
+      <w:r>
+        <w:rPr>
+          <w:rFonts w:ascii="Times New Roman" w:hAnsi="Times New Roman" w:cs="Times New Roman"/>
+          <w:sz w:val="28"/>
+          <w:szCs w:val="28"/>
+        </w:rPr>
+        <w:t xml:space="preserve">provided </w:t>
+      </w:r>
+      <w:r>
+        <w:rPr>
+          <w:rFonts w:ascii="Times New Roman" w:hAnsi="Times New Roman" w:cs="Times New Roman"/>
+          <w:sz w:val="28"/>
+          <w:szCs w:val="28"/>
+        </w:rPr>
+        <w:t xml:space="preserve">with </w:t>
+      </w:r>
+      <w:r>
+        <w:rPr>
+          <w:rFonts w:ascii="Times New Roman" w:hAnsi="Times New Roman" w:cs="Times New Roman"/>
+          <w:sz w:val="28"/>
+          <w:szCs w:val="28"/>
+        </w:rPr>
+        <w:t xml:space="preserve">the root node of the resulting tree. </w:t>
+      </w:r>
+      <w:r>
+        <w:rPr>
+          <w:rFonts w:ascii="Times New Roman" w:hAnsi="Times New Roman" w:cs="Times New Roman"/>
+          <w:sz w:val="28"/>
+          <w:szCs w:val="28"/>
+        </w:rPr>
+        <w:t xml:space="preserve">The Driver class also uses an array list to </w:t>
+      </w:r>
+      <w:r>
+        <w:rPr>
+          <w:rFonts w:ascii="Times New Roman" w:hAnsi="Times New Roman" w:cs="Times New Roman"/>
+          <w:sz w:val="28"/>
+          <w:szCs w:val="28"/>
+        </w:rPr>
+        <w:t>store each expression taken from the input file.</w:t>
+      </w:r>
+      <w:r>
+        <w:rPr>
+          <w:rFonts w:ascii="Times New Roman" w:hAnsi="Times New Roman" w:cs="Times New Roman"/>
+          <w:sz w:val="28"/>
+          <w:szCs w:val="28"/>
+        </w:rPr>
+        <w:t xml:space="preserve"> *INCOMPLETE: </w:t>
+      </w:r>
+      <w:r>
+        <w:rPr>
+          <w:rFonts w:ascii="Times New Roman" w:hAnsi="Times New Roman" w:cs="Times New Roman"/>
+          <w:sz w:val="28"/>
+          <w:szCs w:val="28"/>
+        </w:rPr>
+        <w:t>talk about expression parser*</w:t>
+      </w:r>
     </w:p>
     <w:p>
       <w:pPr>
@@ -463,6 +825,142 @@
           <w:szCs w:val="28"/>
         </w:rPr>
         <w:t xml:space="preserve">Ollie Peel: </w:t>
+      </w:r>
+      <w:r>
+        <w:rPr>
+          <w:rFonts w:ascii="Times New Roman" w:hAnsi="Times New Roman" w:cs="Times New Roman"/>
+          <w:sz w:val="28"/>
+          <w:szCs w:val="28"/>
+        </w:rPr>
+        <w:t xml:space="preserve">Wrote code for the Driver class which </w:t>
+      </w:r>
+      <w:r>
+        <w:rPr>
+          <w:rFonts w:ascii="Times New Roman" w:hAnsi="Times New Roman" w:cs="Times New Roman"/>
+          <w:sz w:val="28"/>
+          <w:szCs w:val="28"/>
+        </w:rPr>
+        <w:t>reads data from an input file</w:t>
+      </w:r>
+      <w:r>
+        <w:rPr>
+          <w:rFonts w:ascii="Times New Roman" w:hAnsi="Times New Roman" w:cs="Times New Roman"/>
+          <w:sz w:val="28"/>
+          <w:szCs w:val="28"/>
+        </w:rPr>
+        <w:t xml:space="preserve"> and </w:t>
+      </w:r>
+      <w:r>
+        <w:rPr>
+          <w:rFonts w:ascii="Times New Roman" w:hAnsi="Times New Roman" w:cs="Times New Roman"/>
+          <w:sz w:val="28"/>
+          <w:szCs w:val="28"/>
+        </w:rPr>
+        <w:t xml:space="preserve">uses the </w:t>
+      </w:r>
+      <w:r>
+        <w:rPr>
+          <w:rFonts w:ascii="Times New Roman" w:hAnsi="Times New Roman" w:cs="Times New Roman"/>
+          <w:sz w:val="28"/>
+          <w:szCs w:val="28"/>
+        </w:rPr>
+        <w:t>ExpToBT.toBinaryTree</w:t>
+      </w:r>
+      <w:r>
+        <w:rPr>
+          <w:rFonts w:ascii="Times New Roman" w:hAnsi="Times New Roman" w:cs="Times New Roman"/>
+          <w:sz w:val="28"/>
+          <w:szCs w:val="28"/>
+        </w:rPr>
+        <w:t xml:space="preserve"> method</w:t>
+      </w:r>
+      <w:r>
+        <w:rPr>
+          <w:rFonts w:ascii="Times New Roman" w:hAnsi="Times New Roman" w:cs="Times New Roman"/>
+          <w:sz w:val="28"/>
+          <w:szCs w:val="28"/>
+        </w:rPr>
+        <w:t xml:space="preserve">. </w:t>
+      </w:r>
+      <w:r>
+        <w:rPr>
+          <w:rFonts w:ascii="Times New Roman" w:hAnsi="Times New Roman" w:cs="Times New Roman"/>
+          <w:sz w:val="28"/>
+          <w:szCs w:val="28"/>
+        </w:rPr>
+        <w:t>Wrote the</w:t>
+      </w:r>
+      <w:r>
+        <w:rPr>
+          <w:rFonts w:ascii="Times New Roman" w:hAnsi="Times New Roman" w:cs="Times New Roman"/>
+          <w:sz w:val="28"/>
+          <w:szCs w:val="28"/>
+        </w:rPr>
+        <w:t xml:space="preserve"> BTNode class, </w:t>
+      </w:r>
+      <w:r>
+        <w:rPr>
+          <w:rFonts w:ascii="Times New Roman" w:hAnsi="Times New Roman" w:cs="Times New Roman"/>
+          <w:sz w:val="28"/>
+          <w:szCs w:val="28"/>
+        </w:rPr>
+        <w:t xml:space="preserve">Evaluator class, </w:t>
+      </w:r>
+      <w:r>
+        <w:rPr>
+          <w:rFonts w:ascii="Times New Roman" w:hAnsi="Times New Roman" w:cs="Times New Roman"/>
+          <w:sz w:val="28"/>
+          <w:szCs w:val="28"/>
+        </w:rPr>
+        <w:t xml:space="preserve">and ExpToBT class. Also </w:t>
+      </w:r>
+      <w:r>
+        <w:rPr>
+          <w:rFonts w:ascii="Times New Roman" w:hAnsi="Times New Roman" w:cs="Times New Roman"/>
+          <w:sz w:val="28"/>
+          <w:szCs w:val="28"/>
+        </w:rPr>
+        <w:t>created</w:t>
+      </w:r>
+      <w:r>
+        <w:rPr>
+          <w:rFonts w:ascii="Times New Roman" w:hAnsi="Times New Roman" w:cs="Times New Roman"/>
+          <w:sz w:val="28"/>
+          <w:szCs w:val="28"/>
+        </w:rPr>
+        <w:t xml:space="preserve"> a sample input file called Expressions.txt</w:t>
+      </w:r>
+      <w:r>
+        <w:rPr>
+          <w:rFonts w:ascii="Times New Roman" w:hAnsi="Times New Roman" w:cs="Times New Roman"/>
+          <w:sz w:val="28"/>
+          <w:szCs w:val="28"/>
+        </w:rPr>
+        <w:t xml:space="preserve"> and set up </w:t>
+      </w:r>
+      <w:r>
+        <w:rPr>
+          <w:rFonts w:ascii="Times New Roman" w:hAnsi="Times New Roman" w:cs="Times New Roman"/>
+          <w:sz w:val="28"/>
+          <w:szCs w:val="28"/>
+        </w:rPr>
+        <w:t>the layout for the project report</w:t>
+      </w:r>
+      <w:r>
+        <w:rPr>
+          <w:rFonts w:ascii="Times New Roman" w:hAnsi="Times New Roman" w:cs="Times New Roman"/>
+          <w:sz w:val="28"/>
+          <w:szCs w:val="28"/>
+        </w:rPr>
+        <w:t xml:space="preserve"> as well as worked on a few sections</w:t>
+      </w:r>
+      <w:r>
+        <w:rPr>
+          <w:rFonts w:ascii="Times New Roman" w:hAnsi="Times New Roman" w:cs="Times New Roman"/>
+          <w:sz w:val="28"/>
+          <w:szCs w:val="28"/>
+        </w:rPr>
+        <w:t>.</w:t>
       </w:r>
       <w:r>
         <w:rPr>
@@ -513,6 +1011,126 @@
     </w:sectPr>
   </w:body>
 </w:document>
+</file>
+
+<file path=word/numbering.xml><?xml version="1.0" encoding="utf-8"?>
+<w:numbering xmlns:wpc="http://schemas.microsoft.com/office/word/2010/wordprocessingCanvas" xmlns:cx="http://schemas.microsoft.com/office/drawing/2014/chartex" xmlns:cx1="http://schemas.microsoft.com/office/drawing/2015/9/8/chartex" xmlns:cx2="http://schemas.microsoft.com/office/drawing/2015/10/21/chartex" xmlns:cx3="http://schemas.microsoft.com/office/drawing/2016/5/9/chartex" xmlns:cx4="http://schemas.microsoft.com/office/drawing/2016/5/10/chartex" xmlns:cx5="http://schemas.microsoft.com/office/drawing/2016/5/11/chartex" xmlns:cx6="http://schemas.microsoft.com/office/drawing/2016/5/12/chartex" xmlns:cx7="http://schemas.microsoft.com/office/drawing/2016/5/13/chartex" xmlns:cx8="http://schemas.microsoft.com/office/drawing/2016/5/14/chartex" xmlns:mc="http://schemas.openxmlformats.org/markup-compatibility/2006" xmlns:aink="http://schemas.microsoft.com/office/drawing/2016/ink" xmlns:am3d="http://schemas.microsoft.com/office/drawing/2017/model3d" xmlns:o="urn:schemas-microsoft-com:office:office" xmlns:oel="http://schemas.microsoft.com/office/2019/extlst" xmlns:r="http://schemas.openxmlformats.org/officeDocument/2006/relationships" xmlns:m="http://schemas.openxmlformats.org/officeDocument/2006/math" xmlns:v="urn:schemas-microsoft-com:vml" xmlns:wp14="http://schemas.microsoft.com/office/word/2010/wordprocessingDrawing" xmlns:wp="http://schemas.openxmlformats.org/drawingml/2006/wordprocessingDrawing" xmlns:w10="urn:schemas-microsoft-com:office:word" xmlns:w="http://schemas.openxmlformats.org/wordprocessingml/2006/main" xmlns:w14="http://schemas.microsoft.com/office/word/2010/wordml" xmlns:w15="http://schemas.microsoft.com/office/word/2012/wordml" xmlns:w16cex="http://schemas.microsoft.com/office/word/2018/wordml/cex" xmlns:w16cid="http://schemas.microsoft.com/office/word/2016/wordml/cid" xmlns:w16="http://schemas.microsoft.com/office/word/2018/wordml" xmlns:w16du="http://schemas.microsoft.com/office/word/2023/wordml/word16du" xmlns:w16sdtdh="http://schemas.microsoft.com/office/word/2020/wordml/sdtdatahash" xmlns:w16se="http://schemas.microsoft.com/office/word/2015/wordml/symex" xmlns:wpg="http://schemas.microsoft.com/office/word/2010/wordprocessingGroup" xmlns:wpi="http://schemas.microsoft.com/office/word/2010/wordprocessingInk" xmlns:wne="http://schemas.microsoft.com/office/word/2006/wordml" xmlns:wps="http://schemas.microsoft.com/office/word/2010/wordprocessingShape" mc:Ignorable="w14 w15 w16se w16cid w16 w16cex w16sdtdh w16du wp14">
+  <w:abstractNum w:abstractNumId="0" w15:restartNumberingAfterBreak="0">
+    <w:nsid w:val="25A25EB0"/>
+    <w:multiLevelType w:val="hybridMultilevel"/>
+    <w:tmpl w:val="A0DC9CBC"/>
+    <w:lvl w:ilvl="0" w:tplc="F4644D4A">
+      <w:numFmt w:val="bullet"/>
+      <w:lvlText w:val=""/>
+      <w:lvlJc w:val="left"/>
+      <w:pPr>
+        <w:ind w:left="720" w:hanging="360"/>
+      </w:pPr>
+      <w:rPr>
+        <w:rFonts w:ascii="Symbol" w:eastAsiaTheme="minorHAnsi" w:hAnsi="Symbol" w:cs="Times New Roman" w:hint="default"/>
+      </w:rPr>
+    </w:lvl>
+    <w:lvl w:ilvl="1" w:tplc="04090003" w:tentative="1">
+      <w:start w:val="1"/>
+      <w:numFmt w:val="bullet"/>
+      <w:lvlText w:val="o"/>
+      <w:lvlJc w:val="left"/>
+      <w:pPr>
+        <w:ind w:left="1440" w:hanging="360"/>
+      </w:pPr>
+      <w:rPr>
+        <w:rFonts w:ascii="Courier New" w:hAnsi="Courier New" w:cs="Courier New" w:hint="default"/>
+      </w:rPr>
+    </w:lvl>
+    <w:lvl w:ilvl="2" w:tplc="04090005" w:tentative="1">
+      <w:start w:val="1"/>
+      <w:numFmt w:val="bullet"/>
+      <w:lvlText w:val=""/>
+      <w:lvlJc w:val="left"/>
+      <w:pPr>
+        <w:ind w:left="2160" w:hanging="360"/>
+      </w:pPr>
+      <w:rPr>
+        <w:rFonts w:ascii="Wingdings" w:hAnsi="Wingdings" w:hint="default"/>
+      </w:rPr>
+    </w:lvl>
+    <w:lvl w:ilvl="3" w:tplc="04090001" w:tentative="1">
+      <w:start w:val="1"/>
+      <w:numFmt w:val="bullet"/>
+      <w:lvlText w:val=""/>
+      <w:lvlJc w:val="left"/>
+      <w:pPr>
+        <w:ind w:left="2880" w:hanging="360"/>
+      </w:pPr>
+      <w:rPr>
+        <w:rFonts w:ascii="Symbol" w:hAnsi="Symbol" w:hint="default"/>
+      </w:rPr>
+    </w:lvl>
+    <w:lvl w:ilvl="4" w:tplc="04090003" w:tentative="1">
+      <w:start w:val="1"/>
+      <w:numFmt w:val="bullet"/>
+      <w:lvlText w:val="o"/>
+      <w:lvlJc w:val="left"/>
+      <w:pPr>
+        <w:ind w:left="3600" w:hanging="360"/>
+      </w:pPr>
+      <w:rPr>
+        <w:rFonts w:ascii="Courier New" w:hAnsi="Courier New" w:cs="Courier New" w:hint="default"/>
+      </w:rPr>
+    </w:lvl>
+    <w:lvl w:ilvl="5" w:tplc="04090005" w:tentative="1">
+      <w:start w:val="1"/>
+      <w:numFmt w:val="bullet"/>
+      <w:lvlText w:val=""/>
+      <w:lvlJc w:val="left"/>
+      <w:pPr>
+        <w:ind w:left="4320" w:hanging="360"/>
+      </w:pPr>
+      <w:rPr>
+        <w:rFonts w:ascii="Wingdings" w:hAnsi="Wingdings" w:hint="default"/>
+      </w:rPr>
+    </w:lvl>
+    <w:lvl w:ilvl="6" w:tplc="04090001" w:tentative="1">
+      <w:start w:val="1"/>
+      <w:numFmt w:val="bullet"/>
+      <w:lvlText w:val=""/>
+      <w:lvlJc w:val="left"/>
+      <w:pPr>
+        <w:ind w:left="5040" w:hanging="360"/>
+      </w:pPr>
+      <w:rPr>
+        <w:rFonts w:ascii="Symbol" w:hAnsi="Symbol" w:hint="default"/>
+      </w:rPr>
+    </w:lvl>
+    <w:lvl w:ilvl="7" w:tplc="04090003" w:tentative="1">
+      <w:start w:val="1"/>
+      <w:numFmt w:val="bullet"/>
+      <w:lvlText w:val="o"/>
+      <w:lvlJc w:val="left"/>
+      <w:pPr>
+        <w:ind w:left="5760" w:hanging="360"/>
+      </w:pPr>
+      <w:rPr>
+        <w:rFonts w:ascii="Courier New" w:hAnsi="Courier New" w:cs="Courier New" w:hint="default"/>
+      </w:rPr>
+    </w:lvl>
+    <w:lvl w:ilvl="8" w:tplc="04090005" w:tentative="1">
+      <w:start w:val="1"/>
+      <w:numFmt w:val="bullet"/>
+      <w:lvlText w:val=""/>
+      <w:lvlJc w:val="left"/>
+      <w:pPr>
+        <w:ind w:left="6480" w:hanging="360"/>
+      </w:pPr>
+      <w:rPr>
+        <w:rFonts w:ascii="Wingdings" w:hAnsi="Wingdings" w:hint="default"/>
+      </w:rPr>
+    </w:lvl>
+  </w:abstractNum>
+  <w:num w:numId="1" w16cid:durableId="375079789">
+    <w:abstractNumId w:val="0"/>
+  </w:num>
+</w:numbering>
 </file>
 
 <file path=word/styles.xml><?xml version="1.0" encoding="utf-8"?>

</xml_diff>